<commit_message>
complete creation of application
</commit_message>
<xml_diff>
--- a/src/main/resources/templates/ACQUISITION_Template.docx
+++ b/src/main/resources/templates/ACQUISITION_Template.docx
@@ -4,8 +4,43 @@
   <w:body>
     <w:p>
       <w:pPr>
-        <w:spacing w:line="240" w:lineRule="exact"/>
-        <w:ind w:left="5670"/>
+        <w:spacing w:line="360" w:lineRule="auto"/>
+        <w:jc w:val="center"/>
+        <w:rPr>
+          <w:b/>
+          <w:bCs/>
+          <w:sz w:val="28"/>
+          <w:szCs w:val="28"/>
+        </w:rPr>
+      </w:pPr>
+      <w:r>
+        <w:rPr>
+          <w:b/>
+          <w:bCs/>
+          <w:sz w:val="28"/>
+          <w:szCs w:val="28"/>
+        </w:rPr>
+        <w:t>Заявление на передачу материальных средств</w:t>
+      </w:r>
+    </w:p>
+    <w:p>
+      <w:pPr>
+        <w:spacing w:line="360" w:lineRule="auto"/>
+        <w:ind w:firstLine="709"/>
+        <w:jc w:val="center"/>
+        <w:rPr>
+          <w:b/>
+          <w:bCs/>
+          <w:sz w:val="28"/>
+          <w:szCs w:val="28"/>
+        </w:rPr>
+      </w:pPr>
+    </w:p>
+    <w:p>
+      <w:pPr>
+        <w:spacing w:line="360" w:lineRule="auto"/>
+        <w:ind w:firstLine="709"/>
+        <w:jc w:val="both"/>
         <w:rPr>
           <w:sz w:val="28"/>
           <w:szCs w:val="28"/>
@@ -16,201 +51,43 @@
           <w:sz w:val="28"/>
           <w:szCs w:val="28"/>
         </w:rPr>
-        <w:t>Главному инженеру</w:t>
-      </w:r>
-    </w:p>
-    <w:p>
-      <w:pPr>
-        <w:spacing w:line="240" w:lineRule="exact"/>
-        <w:ind w:left="5670"/>
+        <w:t>Прошу Вас с</w:t>
+      </w:r>
+      <w:r>
+        <w:rPr>
+          <w:sz w:val="28"/>
+          <w:szCs w:val="28"/>
+        </w:rPr>
+        <w:t xml:space="preserve"> целью организации рабочего процесса прошу рассмотреть возможность </w:t>
+      </w:r>
+      <w:r>
+        <w:rPr>
+          <w:sz w:val="28"/>
+          <w:szCs w:val="28"/>
+        </w:rPr>
+        <w:t>выделения нов</w:t>
+      </w:r>
+      <w:r>
+        <w:rPr>
+          <w:sz w:val="28"/>
+          <w:szCs w:val="28"/>
+        </w:rPr>
+        <w:t>ого</w:t>
+      </w:r>
+      <w:r>
+        <w:rPr>
+          <w:sz w:val="28"/>
+          <w:szCs w:val="28"/>
+        </w:rPr>
+        <w:t xml:space="preserve"> {{</w:t>
+      </w:r>
+      <w:r>
         <w:rPr>
           <w:sz w:val="28"/>
           <w:szCs w:val="28"/>
           <w:lang w:val="en-US"/>
         </w:rPr>
-      </w:pPr>
-      <w:r>
-        <w:rPr>
-          <w:sz w:val="28"/>
-          <w:szCs w:val="28"/>
-          <w:lang w:val="en-US"/>
-        </w:rPr>
-        <w:t>{{organization}}</w:t>
-      </w:r>
-    </w:p>
-    <w:p>
-      <w:pPr>
-        <w:spacing w:before="120" w:after="120" w:line="360" w:lineRule="exact"/>
-        <w:ind w:left="902" w:firstLine="4768"/>
-        <w:rPr>
-          <w:sz w:val="28"/>
-          <w:szCs w:val="28"/>
-        </w:rPr>
-      </w:pPr>
-      <w:r>
-        <w:rPr>
-          <w:color w:val="000000"/>
-          <w:sz w:val="28"/>
-          <w:szCs w:val="28"/>
-        </w:rPr>
-        <w:t>{{</w:t>
-      </w:r>
-      <w:r>
-        <w:rPr>
-          <w:color w:val="000000"/>
-          <w:sz w:val="28"/>
-          <w:szCs w:val="28"/>
-        </w:rPr>
-        <w:t>mainEngineer</w:t>
-      </w:r>
-      <w:r>
-        <w:rPr>
-          <w:color w:val="000000"/>
-          <w:sz w:val="28"/>
-          <w:szCs w:val="28"/>
-        </w:rPr>
-        <w:t>}}</w:t>
-      </w:r>
-    </w:p>
-    <w:p>
-      <w:pPr>
-        <w:autoSpaceDE w:val="0"/>
-        <w:spacing w:before="480" w:after="360" w:line="360" w:lineRule="exact"/>
-        <w:jc w:val="center"/>
-        <w:rPr>
-          <w:sz w:val="28"/>
-          <w:szCs w:val="28"/>
-        </w:rPr>
-      </w:pPr>
-      <w:r>
-        <w:rPr>
-          <w:sz w:val="28"/>
-          <w:szCs w:val="28"/>
-        </w:rPr>
-        <w:t xml:space="preserve">Уважаемый </w:t>
-      </w:r>
-      <w:r>
-        <w:rPr>
-          <w:color w:val="000000"/>
-          <w:sz w:val="28"/>
-          <w:szCs w:val="28"/>
-        </w:rPr>
-        <w:t>{{</w:t>
-      </w:r>
-      <w:r>
-        <w:rPr>
-          <w:color w:val="000000"/>
-          <w:sz w:val="28"/>
-          <w:szCs w:val="28"/>
-        </w:rPr>
-        <w:t>mainEngineer</w:t>
-      </w:r>
-      <w:r>
-        <w:rPr>
-          <w:color w:val="000000"/>
-          <w:sz w:val="28"/>
-          <w:szCs w:val="28"/>
-        </w:rPr>
-        <w:t>}}</w:t>
-      </w:r>
-      <w:r>
-        <w:rPr>
-          <w:sz w:val="28"/>
-          <w:szCs w:val="28"/>
-        </w:rPr>
-        <w:t>!</w:t>
-      </w:r>
-    </w:p>
-    <w:p>
-      <w:pPr>
-        <w:pStyle w:val="a4"/>
-        <w:spacing w:before="480" w:line="360" w:lineRule="exact"/>
-        <w:ind w:left="0" w:firstLine="709"/>
-        <w:jc w:val="both"/>
-        <w:rPr>
-          <w:sz w:val="28"/>
-          <w:szCs w:val="28"/>
-        </w:rPr>
-      </w:pPr>
-      <w:r>
-        <w:rPr>
-          <w:sz w:val="28"/>
-          <w:szCs w:val="28"/>
-        </w:rPr>
-        <w:t xml:space="preserve">С целью организации рабочего процесса </w:t>
-      </w:r>
-      <w:r>
-        <w:rPr>
-          <w:sz w:val="28"/>
-          <w:szCs w:val="28"/>
-        </w:rPr>
-        <w:t>работников</w:t>
-      </w:r>
-      <w:r>
-        <w:rPr>
-          <w:sz w:val="28"/>
-          <w:szCs w:val="28"/>
-        </w:rPr>
-        <w:t xml:space="preserve"> {{</w:t>
-      </w:r>
-      <w:r>
-        <w:rPr>
-          <w:sz w:val="28"/>
-          <w:szCs w:val="28"/>
-          <w:lang w:val="en-US"/>
-        </w:rPr>
-        <w:t>pernr</w:t>
-      </w:r>
-      <w:r>
-        <w:rPr>
-          <w:sz w:val="28"/>
-          <w:szCs w:val="28"/>
-        </w:rPr>
-        <w:t>}} {{</w:t>
-      </w:r>
-      <w:r>
-        <w:rPr>
-          <w:sz w:val="28"/>
-          <w:szCs w:val="28"/>
-          <w:lang w:val="en-US"/>
-        </w:rPr>
-        <w:t>snils</w:t>
-      </w:r>
-      <w:r>
-        <w:rPr>
-          <w:sz w:val="28"/>
-          <w:szCs w:val="28"/>
-        </w:rPr>
-        <w:t xml:space="preserve">}} </w:t>
-      </w:r>
-      <w:r>
-        <w:rPr>
-          <w:sz w:val="28"/>
-          <w:szCs w:val="28"/>
-        </w:rPr>
-        <w:t xml:space="preserve">прошу рассмотреть возможность </w:t>
-      </w:r>
-      <w:r>
-        <w:rPr>
-          <w:sz w:val="28"/>
-          <w:szCs w:val="28"/>
-        </w:rPr>
-        <w:t>выделения новых</w:t>
-      </w:r>
-      <w:r>
-        <w:rPr>
-          <w:sz w:val="28"/>
-          <w:szCs w:val="28"/>
-        </w:rPr>
-        <w:t xml:space="preserve"> {{</w:t>
-      </w:r>
-      <w:r>
-        <w:rPr>
-          <w:sz w:val="28"/>
-          <w:szCs w:val="28"/>
-          <w:lang w:val="en-US"/>
-        </w:rPr>
-        <w:t>itemName</w:t>
+        <w:t>item</w:t>
       </w:r>
       <w:r>
         <w:rPr>
@@ -224,14 +101,7 @@
           <w:sz w:val="28"/>
           <w:szCs w:val="28"/>
         </w:rPr>
-        <w:t xml:space="preserve"> по причине </w:t>
-      </w:r>
-      <w:r>
-        <w:rPr>
-          <w:sz w:val="28"/>
-          <w:szCs w:val="28"/>
-        </w:rPr>
-        <w:t>{{</w:t>
+        <w:t xml:space="preserve"> по причине {{</w:t>
       </w:r>
       <w:r>
         <w:rPr>
@@ -257,8 +127,8 @@
       </w:r>
       <w:r>
         <w:rPr>
-          <w:sz w:val="20"/>
-          <w:szCs w:val="20"/>
+          <w:sz w:val="28"/>
+          <w:szCs w:val="28"/>
         </w:rPr>
         <w:t xml:space="preserve"> </w:t>
       </w:r>

</xml_diff>